<commit_message>
S3 - C2.3 - Part 2 - Part 1 Solutions
</commit_message>
<xml_diff>
--- a/S4-Assignment/C2.3.1-Peer-Review-Idenified-Code-Smells.docx
+++ b/S4-Assignment/C2.3.1-Peer-Review-Idenified-Code-Smells.docx
@@ -36,28 +36,21 @@
         <w:spacing w:before="100" w:beforeAutospacing="1" w:after="100" w:afterAutospacing="1" w:line="240" w:lineRule="auto"/>
         <w:outlineLvl w:val="0"/>
         <w:rPr>
-          <w:rFonts w:ascii="Consolas" w:hAnsi="Consolas"/>
+          <w:rFonts w:ascii="Consolas" w:eastAsia="Times New Roman" w:hAnsi="Consolas" w:cs="Times New Roman"/>
           <w:b/>
           <w:bCs/>
-          <w:sz w:val="24"/>
-          <w:szCs w:val="24"/>
-          <w:lang w:val="en-US"/>
-        </w:rPr>
-      </w:pPr>
-      <w:r>
-        <w:rPr>
-          <w:rStyle w:val="Strong"/>
-          <w:rFonts w:ascii="Consolas" w:hAnsi="Consolas"/>
-          <w:sz w:val="24"/>
-          <w:szCs w:val="24"/>
-          <w:lang w:val="en-US"/>
-        </w:rPr>
-        <w:t>Part 1</w:t>
-      </w:r>
+          <w:kern w:val="36"/>
+          <w:sz w:val="24"/>
+          <w:szCs w:val="24"/>
+          <w:lang w:val="en-US" w:eastAsia="es-AR"/>
+          <w14:ligatures w14:val="none"/>
+        </w:rPr>
+      </w:pPr>
     </w:p>
     <w:p>
       <w:pPr>
-        <w:spacing w:line="276" w:lineRule="auto"/>
+        <w:spacing w:before="100" w:beforeAutospacing="1" w:after="100" w:afterAutospacing="1" w:line="240" w:lineRule="auto"/>
+        <w:outlineLvl w:val="0"/>
         <w:rPr>
           <w:rFonts w:ascii="Consolas" w:hAnsi="Consolas"/>
           <w:b/>
@@ -67,6 +60,16 @@
           <w:lang w:val="en-US"/>
         </w:rPr>
       </w:pPr>
+      <w:r>
+        <w:rPr>
+          <w:rStyle w:val="Strong"/>
+          <w:rFonts w:ascii="Consolas" w:hAnsi="Consolas"/>
+          <w:sz w:val="24"/>
+          <w:szCs w:val="24"/>
+          <w:lang w:val="en-US"/>
+        </w:rPr>
+        <w:t>Part 1</w:t>
+      </w:r>
     </w:p>
     <w:p>
       <w:pPr>
@@ -181,25 +184,7 @@
           <w:szCs w:val="24"/>
           <w:lang w:val="en-US"/>
         </w:rPr>
-        <w:t xml:space="preserve">Data class anti-pattern: </w:t>
-      </w:r>
-      <w:r>
-        <w:rPr>
-          <w:rFonts w:ascii="Consolas" w:hAnsi="Consolas"/>
-          <w:sz w:val="24"/>
-          <w:szCs w:val="24"/>
-          <w:lang w:val="en-US"/>
-        </w:rPr>
-        <w:t>contain only data and no real functionality</w:t>
-      </w:r>
-      <w:r>
-        <w:rPr>
-          <w:rFonts w:ascii="Consolas" w:hAnsi="Consolas"/>
-          <w:sz w:val="24"/>
-          <w:szCs w:val="24"/>
-          <w:lang w:val="en-US"/>
-        </w:rPr>
-        <w:t>. Some more functions could be delegated to this class</w:t>
+        <w:t>Data class anti-pattern: contain only data and no real functionality. Some more functions could be delegated to this class</w:t>
       </w:r>
       <w:r>
         <w:rPr>
@@ -303,25 +288,7 @@
           <w:szCs w:val="24"/>
           <w:lang w:val="en-US"/>
         </w:rPr>
-        <w:t>Speculative generality code smell</w:t>
-      </w:r>
-      <w:r>
-        <w:rPr>
-          <w:rFonts w:ascii="Consolas" w:hAnsi="Consolas"/>
-          <w:sz w:val="24"/>
-          <w:szCs w:val="24"/>
-          <w:lang w:val="en-US"/>
-        </w:rPr>
-        <w:t xml:space="preserve">: </w:t>
-      </w:r>
-      <w:r>
-        <w:rPr>
-          <w:rFonts w:ascii="Consolas" w:hAnsi="Consolas"/>
-          <w:sz w:val="24"/>
-          <w:szCs w:val="24"/>
-          <w:lang w:val="en-US"/>
-        </w:rPr>
-        <w:t xml:space="preserve">-&gt; </w:t>
+        <w:t xml:space="preserve">Speculative generality code smell: -&gt; </w:t>
       </w:r>
       <w:proofErr w:type="spellStart"/>
       <w:r>
@@ -361,43 +328,7 @@
           <w:szCs w:val="24"/>
           <w:lang w:val="en-US"/>
         </w:rPr>
-        <w:t xml:space="preserve">: </w:t>
-      </w:r>
-      <w:r>
-        <w:rPr>
-          <w:rFonts w:ascii="Consolas" w:hAnsi="Consolas"/>
-          <w:sz w:val="24"/>
-          <w:szCs w:val="24"/>
-          <w:lang w:val="en-US"/>
-        </w:rPr>
-        <w:t>code that is not needed at the</w:t>
-      </w:r>
-      <w:r>
-        <w:rPr>
-          <w:rFonts w:ascii="Consolas" w:hAnsi="Consolas"/>
-          <w:sz w:val="24"/>
-          <w:szCs w:val="24"/>
-          <w:lang w:val="en-US"/>
-        </w:rPr>
-        <w:t xml:space="preserve"> </w:t>
-      </w:r>
-      <w:r>
-        <w:rPr>
-          <w:rFonts w:ascii="Consolas" w:hAnsi="Consolas"/>
-          <w:sz w:val="24"/>
-          <w:szCs w:val="24"/>
-          <w:lang w:val="en-US"/>
-        </w:rPr>
-        <w:t>time</w:t>
-      </w:r>
-      <w:r>
-        <w:rPr>
-          <w:rFonts w:ascii="Consolas" w:hAnsi="Consolas"/>
-          <w:sz w:val="24"/>
-          <w:szCs w:val="24"/>
-          <w:lang w:val="en-US"/>
-        </w:rPr>
-        <w:t>.</w:t>
+        <w:t>: code that is not needed at the time.</w:t>
       </w:r>
     </w:p>
     <w:p>
@@ -512,16 +443,7 @@
           <w:szCs w:val="24"/>
           <w:lang w:val="en-US"/>
         </w:rPr>
-        <w:t xml:space="preserve"> </w:t>
-      </w:r>
-      <w:r>
-        <w:rPr>
-          <w:rFonts w:ascii="Consolas" w:hAnsi="Consolas"/>
-          <w:sz w:val="24"/>
-          <w:szCs w:val="24"/>
-          <w:lang w:val="en-US"/>
-        </w:rPr>
-        <w:t xml:space="preserve">and </w:t>
+        <w:t xml:space="preserve"> and </w:t>
       </w:r>
       <w:proofErr w:type="spellStart"/>
       <w:r>
@@ -611,25 +533,7 @@
           <w:szCs w:val="24"/>
           <w:lang w:val="en-US"/>
         </w:rPr>
-        <w:t>L</w:t>
-      </w:r>
-      <w:r>
-        <w:rPr>
-          <w:rFonts w:ascii="Consolas" w:hAnsi="Consolas"/>
-          <w:sz w:val="24"/>
-          <w:szCs w:val="24"/>
-          <w:lang w:val="en-US"/>
-        </w:rPr>
-        <w:t xml:space="preserve">ong method anti-pattern: </w:t>
-      </w:r>
-      <w:r>
-        <w:rPr>
-          <w:rFonts w:ascii="Consolas" w:hAnsi="Consolas"/>
-          <w:sz w:val="24"/>
-          <w:szCs w:val="24"/>
-          <w:lang w:val="en-US"/>
-        </w:rPr>
-        <w:t xml:space="preserve">on method </w:t>
+        <w:t xml:space="preserve">Long method anti-pattern: on method </w:t>
       </w:r>
       <w:proofErr w:type="spellStart"/>
       <w:r>
@@ -728,34 +632,7 @@
           <w:szCs w:val="24"/>
           <w:lang w:val="en-US"/>
         </w:rPr>
-        <w:t>C</w:t>
-      </w:r>
-      <w:r>
-        <w:rPr>
-          <w:rFonts w:ascii="Consolas" w:hAnsi="Consolas"/>
-          <w:sz w:val="24"/>
-          <w:szCs w:val="24"/>
-          <w:lang w:val="en-US"/>
-        </w:rPr>
-        <w:t>omments</w:t>
-      </w:r>
-      <w:r>
-        <w:rPr>
-          <w:rFonts w:ascii="Consolas" w:hAnsi="Consolas"/>
-          <w:sz w:val="24"/>
-          <w:szCs w:val="24"/>
-          <w:lang w:val="en-US"/>
-        </w:rPr>
-        <w:t xml:space="preserve"> code smell</w:t>
-      </w:r>
-      <w:r>
-        <w:rPr>
-          <w:rFonts w:ascii="Consolas" w:hAnsi="Consolas"/>
-          <w:sz w:val="24"/>
-          <w:szCs w:val="24"/>
-          <w:lang w:val="en-US"/>
-        </w:rPr>
-        <w:t xml:space="preserve">: on method </w:t>
+        <w:t xml:space="preserve">Comments code smell: on method </w:t>
       </w:r>
       <w:proofErr w:type="spellStart"/>
       <w:r>
@@ -806,16 +683,7 @@
           <w:szCs w:val="24"/>
           <w:lang w:val="en-US"/>
         </w:rPr>
-        <w:t>)</w:t>
-      </w:r>
-      <w:r>
-        <w:rPr>
-          <w:rFonts w:ascii="Consolas" w:hAnsi="Consolas"/>
-          <w:sz w:val="24"/>
-          <w:szCs w:val="24"/>
-          <w:lang w:val="en-US"/>
-        </w:rPr>
-        <w:t xml:space="preserve">: </w:t>
+        <w:t xml:space="preserve">): </w:t>
       </w:r>
       <w:r>
         <w:rPr>
@@ -869,30 +737,306 @@
     </w:p>
     <w:p>
       <w:pPr>
-        <w:spacing w:line="276" w:lineRule="auto"/>
-        <w:ind w:left="1287"/>
-        <w:rPr>
-          <w:rFonts w:ascii="Consolas" w:hAnsi="Consolas"/>
-          <w:sz w:val="24"/>
-          <w:szCs w:val="24"/>
-          <w:lang w:val="en-US"/>
-        </w:rPr>
-      </w:pPr>
+        <w:spacing w:before="100" w:beforeAutospacing="1" w:after="100" w:afterAutospacing="1" w:line="240" w:lineRule="auto"/>
+        <w:outlineLvl w:val="0"/>
+        <w:rPr>
+          <w:rFonts w:ascii="Consolas" w:hAnsi="Consolas"/>
+          <w:b/>
+          <w:bCs/>
+          <w:sz w:val="24"/>
+          <w:szCs w:val="24"/>
+          <w:lang w:val="en-US"/>
+        </w:rPr>
+      </w:pPr>
+      <w:r>
+        <w:rPr>
+          <w:rStyle w:val="Strong"/>
+          <w:rFonts w:ascii="Consolas" w:hAnsi="Consolas"/>
+          <w:sz w:val="24"/>
+          <w:szCs w:val="24"/>
+          <w:lang w:val="en-US"/>
+        </w:rPr>
+        <w:t xml:space="preserve">Part </w:t>
+      </w:r>
+      <w:r>
+        <w:rPr>
+          <w:rStyle w:val="Strong"/>
+          <w:rFonts w:ascii="Consolas" w:hAnsi="Consolas"/>
+          <w:sz w:val="24"/>
+          <w:szCs w:val="24"/>
+          <w:lang w:val="en-US"/>
+        </w:rPr>
+        <w:t>2</w:t>
+      </w:r>
     </w:p>
     <w:p>
       <w:pPr>
         <w:spacing w:line="276" w:lineRule="auto"/>
-        <w:rPr>
-          <w:rFonts w:ascii="Consolas" w:hAnsi="Consolas"/>
-          <w:sz w:val="24"/>
-          <w:szCs w:val="24"/>
-          <w:lang w:val="en-US"/>
-        </w:rPr>
-      </w:pPr>
+        <w:ind w:firstLine="709"/>
+        <w:rPr>
+          <w:rFonts w:ascii="Consolas" w:hAnsi="Consolas"/>
+          <w:sz w:val="24"/>
+          <w:szCs w:val="24"/>
+          <w:lang w:val="en-US"/>
+        </w:rPr>
+      </w:pPr>
+      <w:r>
+        <w:rPr>
+          <w:rFonts w:ascii="Consolas" w:hAnsi="Consolas"/>
+          <w:sz w:val="24"/>
+          <w:szCs w:val="24"/>
+          <w:lang w:val="en-US"/>
+        </w:rPr>
+        <w:t xml:space="preserve">In this problem </w:t>
+      </w:r>
+      <w:r>
+        <w:rPr>
+          <w:rFonts w:ascii="Consolas" w:hAnsi="Consolas"/>
+          <w:sz w:val="24"/>
+          <w:szCs w:val="24"/>
+          <w:lang w:val="en-US"/>
+        </w:rPr>
+        <w:t xml:space="preserve">fixing a Long Method anti-pattern, by Implement a </w:t>
+      </w:r>
+      <w:proofErr w:type="spellStart"/>
+      <w:proofErr w:type="gramStart"/>
+      <w:r>
+        <w:rPr>
+          <w:rFonts w:ascii="Consolas" w:hAnsi="Consolas"/>
+          <w:sz w:val="24"/>
+          <w:szCs w:val="24"/>
+          <w:lang w:val="en-US"/>
+        </w:rPr>
+        <w:t>validateInput</w:t>
+      </w:r>
+      <w:proofErr w:type="spellEnd"/>
+      <w:r>
+        <w:rPr>
+          <w:rFonts w:ascii="Consolas" w:hAnsi="Consolas"/>
+          <w:sz w:val="24"/>
+          <w:szCs w:val="24"/>
+          <w:lang w:val="en-US"/>
+        </w:rPr>
+        <w:t>(</w:t>
+      </w:r>
+      <w:proofErr w:type="gramEnd"/>
+      <w:r>
+        <w:rPr>
+          <w:rFonts w:ascii="Consolas" w:hAnsi="Consolas"/>
+          <w:sz w:val="24"/>
+          <w:szCs w:val="24"/>
+          <w:lang w:val="en-US"/>
+        </w:rPr>
+        <w:t xml:space="preserve">) method in: </w:t>
+      </w:r>
+      <w:proofErr w:type="spellStart"/>
+      <w:r>
+        <w:rPr>
+          <w:rFonts w:ascii="Consolas" w:hAnsi="Consolas"/>
+          <w:sz w:val="24"/>
+          <w:szCs w:val="24"/>
+          <w:lang w:val="en-US"/>
+        </w:rPr>
+        <w:t>AddItemActivity</w:t>
+      </w:r>
+      <w:proofErr w:type="spellEnd"/>
+      <w:r>
+        <w:rPr>
+          <w:rFonts w:ascii="Consolas" w:hAnsi="Consolas"/>
+          <w:sz w:val="24"/>
+          <w:szCs w:val="24"/>
+          <w:lang w:val="en-US"/>
+        </w:rPr>
+        <w:t xml:space="preserve">, </w:t>
+      </w:r>
+      <w:proofErr w:type="spellStart"/>
+      <w:r>
+        <w:rPr>
+          <w:rFonts w:ascii="Consolas" w:hAnsi="Consolas"/>
+          <w:sz w:val="24"/>
+          <w:szCs w:val="24"/>
+          <w:lang w:val="en-US"/>
+        </w:rPr>
+        <w:t>EditItemActivity</w:t>
+      </w:r>
+      <w:proofErr w:type="spellEnd"/>
+      <w:r>
+        <w:rPr>
+          <w:rFonts w:ascii="Consolas" w:hAnsi="Consolas"/>
+          <w:sz w:val="24"/>
+          <w:szCs w:val="24"/>
+          <w:lang w:val="en-US"/>
+        </w:rPr>
+        <w:t xml:space="preserve">, </w:t>
+      </w:r>
+      <w:proofErr w:type="spellStart"/>
+      <w:r>
+        <w:rPr>
+          <w:rFonts w:ascii="Consolas" w:hAnsi="Consolas"/>
+          <w:sz w:val="24"/>
+          <w:szCs w:val="24"/>
+          <w:lang w:val="en-US"/>
+        </w:rPr>
+        <w:t>AddContactActivity</w:t>
+      </w:r>
+      <w:proofErr w:type="spellEnd"/>
+      <w:r>
+        <w:rPr>
+          <w:rFonts w:ascii="Consolas" w:hAnsi="Consolas"/>
+          <w:sz w:val="24"/>
+          <w:szCs w:val="24"/>
+          <w:lang w:val="en-US"/>
+        </w:rPr>
+        <w:t xml:space="preserve">, </w:t>
+      </w:r>
+      <w:proofErr w:type="spellStart"/>
+      <w:r>
+        <w:rPr>
+          <w:rFonts w:ascii="Consolas" w:hAnsi="Consolas"/>
+          <w:sz w:val="24"/>
+          <w:szCs w:val="24"/>
+          <w:lang w:val="en-US"/>
+        </w:rPr>
+        <w:t>EditContactActivity</w:t>
+      </w:r>
+      <w:proofErr w:type="spellEnd"/>
+      <w:r>
+        <w:rPr>
+          <w:rFonts w:ascii="Consolas" w:hAnsi="Consolas"/>
+          <w:sz w:val="24"/>
+          <w:szCs w:val="24"/>
+          <w:lang w:val="en-US"/>
+        </w:rPr>
+        <w:t xml:space="preserve">. We are also introducing a new </w:t>
+      </w:r>
+      <w:r>
+        <w:rPr>
+          <w:rFonts w:ascii="Consolas" w:hAnsi="Consolas"/>
+          <w:sz w:val="24"/>
+          <w:szCs w:val="24"/>
+          <w:lang w:val="en-US"/>
+        </w:rPr>
+        <w:t>anti-patterns or code smells</w:t>
+      </w:r>
+      <w:r>
+        <w:rPr>
+          <w:rFonts w:ascii="Consolas" w:hAnsi="Consolas"/>
+          <w:sz w:val="24"/>
+          <w:szCs w:val="24"/>
+          <w:lang w:val="en-US"/>
+        </w:rPr>
+        <w:t xml:space="preserve"> the “</w:t>
+      </w:r>
+      <w:r>
+        <w:rPr>
+          <w:rFonts w:ascii="Consolas" w:hAnsi="Consolas"/>
+          <w:sz w:val="24"/>
+          <w:szCs w:val="24"/>
+          <w:lang w:val="en-US"/>
+        </w:rPr>
+        <w:t>Duplicated code</w:t>
+      </w:r>
+      <w:r>
+        <w:rPr>
+          <w:rFonts w:ascii="Consolas" w:hAnsi="Consolas"/>
+          <w:sz w:val="24"/>
+          <w:szCs w:val="24"/>
+          <w:lang w:val="en-US"/>
+        </w:rPr>
+        <w:t xml:space="preserve">” by breaking the </w:t>
+      </w:r>
+      <w:r>
+        <w:rPr>
+          <w:rFonts w:ascii="Consolas" w:hAnsi="Consolas"/>
+          <w:sz w:val="24"/>
+          <w:szCs w:val="24"/>
+          <w:lang w:val="en-US"/>
+        </w:rPr>
+        <w:t>D.R.Y. principle</w:t>
+      </w:r>
+      <w:r>
+        <w:rPr>
+          <w:rFonts w:ascii="Consolas" w:hAnsi="Consolas"/>
+          <w:sz w:val="24"/>
+          <w:szCs w:val="24"/>
+          <w:lang w:val="en-US"/>
+        </w:rPr>
+        <w:t>.</w:t>
+      </w:r>
+    </w:p>
+    <w:p>
+      <w:pPr>
+        <w:spacing w:line="276" w:lineRule="auto"/>
+        <w:ind w:firstLine="709"/>
+        <w:rPr>
+          <w:rFonts w:ascii="Consolas" w:hAnsi="Consolas"/>
+          <w:sz w:val="24"/>
+          <w:szCs w:val="24"/>
+          <w:lang w:val="en-US"/>
+        </w:rPr>
+      </w:pPr>
+      <w:r>
+        <w:rPr>
+          <w:rFonts w:ascii="Consolas" w:hAnsi="Consolas"/>
+          <w:sz w:val="24"/>
+          <w:szCs w:val="24"/>
+          <w:lang w:val="en-US"/>
+        </w:rPr>
+        <w:t xml:space="preserve">As a solution, could be the creation of a class for control input, like </w:t>
+      </w:r>
+      <w:proofErr w:type="spellStart"/>
+      <w:r>
+        <w:rPr>
+          <w:rFonts w:ascii="Consolas" w:hAnsi="Consolas"/>
+          <w:sz w:val="24"/>
+          <w:szCs w:val="24"/>
+          <w:lang w:val="en-US"/>
+        </w:rPr>
+        <w:t>ItemInputValitate</w:t>
+      </w:r>
+      <w:proofErr w:type="spellEnd"/>
+      <w:r>
+        <w:rPr>
+          <w:rFonts w:ascii="Consolas" w:hAnsi="Consolas"/>
+          <w:sz w:val="24"/>
+          <w:szCs w:val="24"/>
+          <w:lang w:val="en-US"/>
+        </w:rPr>
+        <w:t xml:space="preserve"> and </w:t>
+      </w:r>
+      <w:proofErr w:type="spellStart"/>
+      <w:r>
+        <w:rPr>
+          <w:rFonts w:ascii="Consolas" w:hAnsi="Consolas"/>
+          <w:sz w:val="24"/>
+          <w:szCs w:val="24"/>
+          <w:lang w:val="en-US"/>
+        </w:rPr>
+        <w:t>Contact</w:t>
+      </w:r>
+      <w:r>
+        <w:rPr>
+          <w:rFonts w:ascii="Consolas" w:hAnsi="Consolas"/>
+          <w:sz w:val="24"/>
+          <w:szCs w:val="24"/>
+          <w:lang w:val="en-US"/>
+        </w:rPr>
+        <w:t>InputValitate</w:t>
+      </w:r>
+      <w:proofErr w:type="spellEnd"/>
+      <w:r>
+        <w:rPr>
+          <w:rFonts w:ascii="Consolas" w:hAnsi="Consolas"/>
+          <w:sz w:val="24"/>
+          <w:szCs w:val="24"/>
+          <w:lang w:val="en-US"/>
+        </w:rPr>
+        <w:t xml:space="preserve"> whit the necessary functions inside.</w:t>
+      </w:r>
     </w:p>
     <w:sectPr>
       <w:pgSz w:w="11906" w:h="16838"/>
-      <w:pgMar w:top="1417" w:right="1701" w:bottom="1417" w:left="1701" w:header="708" w:footer="708" w:gutter="0"/>
+      <w:pgMar w:top="1417" w:right="1701" w:bottom="1134" w:left="1701" w:header="708" w:footer="708" w:gutter="0"/>
       <w:cols w:space="708"/>
       <w:docGrid w:linePitch="360"/>
     </w:sectPr>

</xml_diff>